<commit_message>
doc and flowchart update
</commit_message>
<xml_diff>
--- a/Documentation/Rewards_Calculator_Documentation.docx
+++ b/Documentation/Rewards_Calculator_Documentation.docx
@@ -98,10 +98,10 @@
           <w:noProof/>
         </w:rPr>
         <w:drawing>
-          <wp:inline distT="0" distB="0" distL="0" distR="0" wp14:anchorId="22121AF0" wp14:editId="652A6B62">
-            <wp:extent cx="7095745" cy="2600325"/>
-            <wp:effectExtent l="0" t="0" r="0" b="0"/>
-            <wp:docPr id="1846672189" name="Picture 3" descr="A screenshot of a computer&#10;&#10;Description automatically generated"/>
+          <wp:inline distT="0" distB="0" distL="0" distR="0" wp14:anchorId="289664D3" wp14:editId="362B6784">
+            <wp:extent cx="6858000" cy="2493010"/>
+            <wp:effectExtent l="0" t="0" r="0" b="2540"/>
+            <wp:docPr id="1396797298" name="Picture 5"/>
             <wp:cNvGraphicFramePr>
               <a:graphicFrameLocks xmlns:a="http://schemas.openxmlformats.org/drawingml/2006/main" noChangeAspect="1"/>
             </wp:cNvGraphicFramePr>
@@ -109,74 +109,7 @@
               <a:graphicData uri="http://schemas.openxmlformats.org/drawingml/2006/picture">
                 <pic:pic xmlns:pic="http://schemas.openxmlformats.org/drawingml/2006/picture">
                   <pic:nvPicPr>
-                    <pic:cNvPr id="1846672189" name="Picture 3" descr="A screenshot of a computer&#10;&#10;Description automatically generated"/>
-                    <pic:cNvPicPr/>
-                  </pic:nvPicPr>
-                  <pic:blipFill>
-                    <a:blip r:embed="rId4">
-                      <a:extLst>
-                        <a:ext uri="{28A0092B-C50C-407E-A947-70E740481C1C}">
-                          <a14:useLocalDpi xmlns:a14="http://schemas.microsoft.com/office/drawing/2010/main" val="0"/>
-                        </a:ext>
-                      </a:extLst>
-                    </a:blip>
-                    <a:stretch>
-                      <a:fillRect/>
-                    </a:stretch>
-                  </pic:blipFill>
-                  <pic:spPr>
-                    <a:xfrm>
-                      <a:off x="0" y="0"/>
-                      <a:ext cx="7169697" cy="2627426"/>
-                    </a:xfrm>
-                    <a:prstGeom prst="rect">
-                      <a:avLst/>
-                    </a:prstGeom>
-                  </pic:spPr>
-                </pic:pic>
-              </a:graphicData>
-            </a:graphic>
-          </wp:inline>
-        </w:drawing>
-      </w:r>
-    </w:p>
-    <w:p/>
-    <w:p/>
-    <w:p/>
-    <w:p/>
-    <w:p/>
-    <w:p/>
-    <w:p/>
-    <w:p/>
-    <w:p>
-      <w:proofErr w:type="gramStart"/>
-      <w:r>
-        <w:lastRenderedPageBreak/>
-        <w:t>Image :</w:t>
-      </w:r>
-      <w:proofErr w:type="gramEnd"/>
-      <w:r>
-        <w:t xml:space="preserve"> Customer transaction details page</w:t>
-      </w:r>
-    </w:p>
-    <w:p>
-      <w:r>
-        <w:rPr>
-          <w:noProof/>
-        </w:rPr>
-        <w:drawing>
-          <wp:inline distT="0" distB="0" distL="0" distR="0" wp14:anchorId="6FF415D7" wp14:editId="3C54C9D6">
-            <wp:extent cx="6858000" cy="3855720"/>
-            <wp:effectExtent l="0" t="0" r="0" b="0"/>
-            <wp:docPr id="979087707" name="Picture 1"/>
-            <wp:cNvGraphicFramePr>
-              <a:graphicFrameLocks xmlns:a="http://schemas.openxmlformats.org/drawingml/2006/main" noChangeAspect="1"/>
-            </wp:cNvGraphicFramePr>
-            <a:graphic xmlns:a="http://schemas.openxmlformats.org/drawingml/2006/main">
-              <a:graphicData uri="http://schemas.openxmlformats.org/drawingml/2006/picture">
-                <pic:pic xmlns:pic="http://schemas.openxmlformats.org/drawingml/2006/picture">
-                  <pic:nvPicPr>
-                    <pic:cNvPr id="979087707" name="Picture 979087707"/>
+                    <pic:cNvPr id="1396797298" name="Picture 1396797298"/>
                     <pic:cNvPicPr/>
                   </pic:nvPicPr>
                   <pic:blipFill>
@@ -194,7 +127,7 @@
                   <pic:spPr>
                     <a:xfrm>
                       <a:off x="0" y="0"/>
-                      <a:ext cx="6858000" cy="3855720"/>
+                      <a:ext cx="6858000" cy="2493010"/>
                     </a:xfrm>
                     <a:prstGeom prst="rect">
                       <a:avLst/>
@@ -208,17 +141,22 @@
       </w:r>
     </w:p>
     <w:p/>
+    <w:p/>
+    <w:p/>
+    <w:p/>
+    <w:p/>
+    <w:p/>
+    <w:p/>
+    <w:p/>
     <w:p>
       <w:proofErr w:type="gramStart"/>
       <w:r>
+        <w:lastRenderedPageBreak/>
         <w:t>Image :</w:t>
       </w:r>
       <w:proofErr w:type="gramEnd"/>
       <w:r>
-        <w:t xml:space="preserve"> Customer transaction details with Reward points</w:t>
-      </w:r>
-      <w:r>
-        <w:t xml:space="preserve"> and logging</w:t>
+        <w:t xml:space="preserve"> Customer transaction details page</w:t>
       </w:r>
     </w:p>
     <w:p>
@@ -227,10 +165,10 @@
           <w:noProof/>
         </w:rPr>
         <w:drawing>
-          <wp:inline distT="0" distB="0" distL="0" distR="0" wp14:anchorId="01541375" wp14:editId="4B0A2C60">
+          <wp:inline distT="0" distB="0" distL="0" distR="0" wp14:anchorId="6FF415D7" wp14:editId="3C54C9D6">
             <wp:extent cx="6858000" cy="3855720"/>
             <wp:effectExtent l="0" t="0" r="0" b="0"/>
-            <wp:docPr id="866985300" name="Picture 2"/>
+            <wp:docPr id="979087707" name="Picture 1"/>
             <wp:cNvGraphicFramePr>
               <a:graphicFrameLocks xmlns:a="http://schemas.openxmlformats.org/drawingml/2006/main" noChangeAspect="1"/>
             </wp:cNvGraphicFramePr>
@@ -238,7 +176,7 @@
               <a:graphicData uri="http://schemas.openxmlformats.org/drawingml/2006/picture">
                 <pic:pic xmlns:pic="http://schemas.openxmlformats.org/drawingml/2006/picture">
                   <pic:nvPicPr>
-                    <pic:cNvPr id="866985300" name="Picture 866985300"/>
+                    <pic:cNvPr id="979087707" name="Picture 979087707"/>
                     <pic:cNvPicPr/>
                   </pic:nvPicPr>
                   <pic:blipFill>
@@ -273,15 +211,14 @@
     <w:p>
       <w:proofErr w:type="gramStart"/>
       <w:r>
-        <w:lastRenderedPageBreak/>
         <w:t>Image :</w:t>
       </w:r>
       <w:proofErr w:type="gramEnd"/>
       <w:r>
-        <w:t xml:space="preserve"> Incorrect API endpoint will throw error. Error Handling, with </w:t>
-      </w:r>
-      <w:r>
-        <w:t>logging</w:t>
+        <w:t xml:space="preserve"> Customer transaction details with Reward points</w:t>
+      </w:r>
+      <w:r>
+        <w:t xml:space="preserve"> and logging</w:t>
       </w:r>
     </w:p>
     <w:p>
@@ -290,10 +227,10 @@
           <w:noProof/>
         </w:rPr>
         <w:drawing>
-          <wp:inline distT="0" distB="0" distL="0" distR="0" wp14:anchorId="117CF8CE" wp14:editId="11FDE8C8">
+          <wp:inline distT="0" distB="0" distL="0" distR="0" wp14:anchorId="01541375" wp14:editId="4B0A2C60">
             <wp:extent cx="6858000" cy="3855720"/>
             <wp:effectExtent l="0" t="0" r="0" b="0"/>
-            <wp:docPr id="706114684" name="Picture 3" descr="A screenshot of a computer&#10;&#10;Description automatically generated"/>
+            <wp:docPr id="866985300" name="Picture 2"/>
             <wp:cNvGraphicFramePr>
               <a:graphicFrameLocks xmlns:a="http://schemas.openxmlformats.org/drawingml/2006/main" noChangeAspect="1"/>
             </wp:cNvGraphicFramePr>
@@ -301,7 +238,7 @@
               <a:graphicData uri="http://schemas.openxmlformats.org/drawingml/2006/picture">
                 <pic:pic xmlns:pic="http://schemas.openxmlformats.org/drawingml/2006/picture">
                   <pic:nvPicPr>
-                    <pic:cNvPr id="706114684" name="Picture 3" descr="A screenshot of a computer&#10;&#10;Description automatically generated"/>
+                    <pic:cNvPr id="866985300" name="Picture 866985300"/>
                     <pic:cNvPicPr/>
                   </pic:nvPicPr>
                   <pic:blipFill>
@@ -333,6 +270,69 @@
       </w:r>
     </w:p>
     <w:p/>
+    <w:p>
+      <w:proofErr w:type="gramStart"/>
+      <w:r>
+        <w:lastRenderedPageBreak/>
+        <w:t>Image :</w:t>
+      </w:r>
+      <w:proofErr w:type="gramEnd"/>
+      <w:r>
+        <w:t xml:space="preserve"> Incorrect API endpoint will throw error. Error Handling, with </w:t>
+      </w:r>
+      <w:r>
+        <w:t>logging</w:t>
+      </w:r>
+    </w:p>
+    <w:p>
+      <w:r>
+        <w:rPr>
+          <w:noProof/>
+        </w:rPr>
+        <w:drawing>
+          <wp:inline distT="0" distB="0" distL="0" distR="0" wp14:anchorId="117CF8CE" wp14:editId="11FDE8C8">
+            <wp:extent cx="6858000" cy="3855720"/>
+            <wp:effectExtent l="0" t="0" r="0" b="0"/>
+            <wp:docPr id="706114684" name="Picture 3" descr="A screenshot of a computer&#10;&#10;Description automatically generated"/>
+            <wp:cNvGraphicFramePr>
+              <a:graphicFrameLocks xmlns:a="http://schemas.openxmlformats.org/drawingml/2006/main" noChangeAspect="1"/>
+            </wp:cNvGraphicFramePr>
+            <a:graphic xmlns:a="http://schemas.openxmlformats.org/drawingml/2006/main">
+              <a:graphicData uri="http://schemas.openxmlformats.org/drawingml/2006/picture">
+                <pic:pic xmlns:pic="http://schemas.openxmlformats.org/drawingml/2006/picture">
+                  <pic:nvPicPr>
+                    <pic:cNvPr id="706114684" name="Picture 3" descr="A screenshot of a computer&#10;&#10;Description automatically generated"/>
+                    <pic:cNvPicPr/>
+                  </pic:nvPicPr>
+                  <pic:blipFill>
+                    <a:blip r:embed="rId8">
+                      <a:extLst>
+                        <a:ext uri="{28A0092B-C50C-407E-A947-70E740481C1C}">
+                          <a14:useLocalDpi xmlns:a14="http://schemas.microsoft.com/office/drawing/2010/main" val="0"/>
+                        </a:ext>
+                      </a:extLst>
+                    </a:blip>
+                    <a:stretch>
+                      <a:fillRect/>
+                    </a:stretch>
+                  </pic:blipFill>
+                  <pic:spPr>
+                    <a:xfrm>
+                      <a:off x="0" y="0"/>
+                      <a:ext cx="6858000" cy="3855720"/>
+                    </a:xfrm>
+                    <a:prstGeom prst="rect">
+                      <a:avLst/>
+                    </a:prstGeom>
+                  </pic:spPr>
+                </pic:pic>
+              </a:graphicData>
+            </a:graphic>
+          </wp:inline>
+        </w:drawing>
+      </w:r>
+    </w:p>
+    <w:p/>
     <w:p/>
     <w:p>
       <w:proofErr w:type="gramStart"/>
@@ -365,7 +365,7 @@
                     <pic:cNvPicPr/>
                   </pic:nvPicPr>
                   <pic:blipFill>
-                    <a:blip r:embed="rId8">
+                    <a:blip r:embed="rId9">
                       <a:extLst>
                         <a:ext uri="{28A0092B-C50C-407E-A947-70E740481C1C}">
                           <a14:useLocalDpi xmlns:a14="http://schemas.microsoft.com/office/drawing/2010/main" val="0"/>
@@ -1146,4 +1146,16 @@
     </a:ext>
   </a:extLst>
 </a:theme>
+</file>
+
+<file path=customXml/item1.xml><?xml version="1.0" encoding="utf-8"?>
+<b:Sources xmlns:b="http://schemas.openxmlformats.org/officeDocument/2006/bibliography" xmlns="http://schemas.openxmlformats.org/officeDocument/2006/bibliography" SelectedStyle="\APASixthEditionOfficeOnline.xsl" StyleName="APA" Version="6"/>
+</file>
+
+<file path=customXml/itemProps1.xml><?xml version="1.0" encoding="utf-8"?>
+<ds:datastoreItem xmlns:ds="http://schemas.openxmlformats.org/officeDocument/2006/customXml" ds:itemID="{CB649F5F-3BF7-4D47-A5B5-22329B6A7EE1}">
+  <ds:schemaRefs>
+    <ds:schemaRef ds:uri="http://schemas.openxmlformats.org/officeDocument/2006/bibliography"/>
+  </ds:schemaRefs>
+</ds:datastoreItem>
 </file>
</xml_diff>

<commit_message>
Doc edit, year sort solved
</commit_message>
<xml_diff>
--- a/Documentation/Rewards_Calculator_Documentation.docx
+++ b/Documentation/Rewards_Calculator_Documentation.docx
@@ -165,10 +165,10 @@
           <w:noProof/>
         </w:rPr>
         <w:drawing>
-          <wp:inline distT="0" distB="0" distL="0" distR="0" wp14:anchorId="6FF415D7" wp14:editId="3C54C9D6">
+          <wp:inline distT="0" distB="0" distL="0" distR="0" wp14:anchorId="0D990D4E" wp14:editId="113EF944">
             <wp:extent cx="6858000" cy="3855720"/>
             <wp:effectExtent l="0" t="0" r="0" b="0"/>
-            <wp:docPr id="979087707" name="Picture 1"/>
+            <wp:docPr id="1320970695" name="Picture 1" descr="A screenshot of a computer&#10;&#10;Description automatically generated"/>
             <wp:cNvGraphicFramePr>
               <a:graphicFrameLocks xmlns:a="http://schemas.openxmlformats.org/drawingml/2006/main" noChangeAspect="1"/>
             </wp:cNvGraphicFramePr>
@@ -176,7 +176,7 @@
               <a:graphicData uri="http://schemas.openxmlformats.org/drawingml/2006/picture">
                 <pic:pic xmlns:pic="http://schemas.openxmlformats.org/drawingml/2006/picture">
                   <pic:nvPicPr>
-                    <pic:cNvPr id="979087707" name="Picture 979087707"/>
+                    <pic:cNvPr id="1320970695" name="Picture 1" descr="A screenshot of a computer&#10;&#10;Description automatically generated"/>
                     <pic:cNvPicPr/>
                   </pic:nvPicPr>
                   <pic:blipFill>
@@ -227,10 +227,10 @@
           <w:noProof/>
         </w:rPr>
         <w:drawing>
-          <wp:inline distT="0" distB="0" distL="0" distR="0" wp14:anchorId="01541375" wp14:editId="4B0A2C60">
+          <wp:inline distT="0" distB="0" distL="0" distR="0" wp14:anchorId="20D44B83" wp14:editId="35321356">
             <wp:extent cx="6858000" cy="3855720"/>
             <wp:effectExtent l="0" t="0" r="0" b="0"/>
-            <wp:docPr id="866985300" name="Picture 2"/>
+            <wp:docPr id="867427003" name="Picture 2" descr="A screenshot of a computer&#10;&#10;Description automatically generated"/>
             <wp:cNvGraphicFramePr>
               <a:graphicFrameLocks xmlns:a="http://schemas.openxmlformats.org/drawingml/2006/main" noChangeAspect="1"/>
             </wp:cNvGraphicFramePr>
@@ -238,7 +238,7 @@
               <a:graphicData uri="http://schemas.openxmlformats.org/drawingml/2006/picture">
                 <pic:pic xmlns:pic="http://schemas.openxmlformats.org/drawingml/2006/picture">
                   <pic:nvPicPr>
-                    <pic:cNvPr id="866985300" name="Picture 866985300"/>
+                    <pic:cNvPr id="867427003" name="Picture 2" descr="A screenshot of a computer&#10;&#10;Description automatically generated"/>
                     <pic:cNvPicPr/>
                   </pic:nvPicPr>
                   <pic:blipFill>

</xml_diff>

<commit_message>
flowchart and screenshots updated
</commit_message>
<xml_diff>
--- a/Documentation/Rewards_Calculator_Documentation.docx
+++ b/Documentation/Rewards_Calculator_Documentation.docx
@@ -98,10 +98,10 @@
           <w:noProof/>
         </w:rPr>
         <w:drawing>
-          <wp:inline distT="0" distB="0" distL="0" distR="0" wp14:anchorId="289664D3" wp14:editId="362B6784">
-            <wp:extent cx="6858000" cy="2493010"/>
-            <wp:effectExtent l="0" t="0" r="0" b="2540"/>
-            <wp:docPr id="1396797298" name="Picture 5"/>
+          <wp:inline distT="0" distB="0" distL="0" distR="0" wp14:anchorId="4EFBDBCC" wp14:editId="236FBE71">
+            <wp:extent cx="6858000" cy="3153410"/>
+            <wp:effectExtent l="0" t="0" r="0" b="8890"/>
+            <wp:docPr id="1890325790" name="Picture 4"/>
             <wp:cNvGraphicFramePr>
               <a:graphicFrameLocks xmlns:a="http://schemas.openxmlformats.org/drawingml/2006/main" noChangeAspect="1"/>
             </wp:cNvGraphicFramePr>
@@ -109,7 +109,7 @@
               <a:graphicData uri="http://schemas.openxmlformats.org/drawingml/2006/picture">
                 <pic:pic xmlns:pic="http://schemas.openxmlformats.org/drawingml/2006/picture">
                   <pic:nvPicPr>
-                    <pic:cNvPr id="1396797298" name="Picture 1396797298"/>
+                    <pic:cNvPr id="1890325790" name="Picture 1890325790"/>
                     <pic:cNvPicPr/>
                   </pic:nvPicPr>
                   <pic:blipFill>
@@ -127,7 +127,7 @@
                   <pic:spPr>
                     <a:xfrm>
                       <a:off x="0" y="0"/>
-                      <a:ext cx="6858000" cy="2493010"/>
+                      <a:ext cx="6858000" cy="3153410"/>
                     </a:xfrm>
                     <a:prstGeom prst="rect">
                       <a:avLst/>
@@ -140,8 +140,6 @@
         </w:drawing>
       </w:r>
     </w:p>
-    <w:p/>
-    <w:p/>
     <w:p/>
     <w:p/>
     <w:p/>

</xml_diff>